<commit_message>
added favicon to all pages, changed title colour, changed README document
favicon is added
changed the title's colour to white so it can be more readable
changed the links in the README document to Harvard style and some other
notes concerning the recent changes
</commit_message>
<xml_diff>
--- a/ReadMe Document/README.docx
+++ b/ReadMe Document/README.docx
@@ -150,9 +150,6 @@
                 </w:rPr>
                 <w:alias w:val="Subtitle"/>
                 <w:id w:val="15524255"/>
-                <w:placeholder>
-                  <w:docPart w:val="78354B7924E14D7196BCADB87A32F9D6"/>
-                </w:placeholder>
                 <w:dataBinding w:prefixMappings="xmlns:ns0='http://schemas.openxmlformats.org/package/2006/metadata/core-properties' xmlns:ns1='http://purl.org/dc/elements/1.1/'" w:xpath="/ns0:coreProperties[1]/ns1:subject[1]" w:storeItemID="{6C3C8BC8-F283-45AE-878A-BAB7291924A1}"/>
                 <w:text/>
               </w:sdtPr>
@@ -228,9 +225,6 @@
                 </w:rPr>
                 <w:alias w:val="Author"/>
                 <w:id w:val="15524260"/>
-                <w:placeholder>
-                  <w:docPart w:val="D13284FF05E84B448AF57533BC7F1C2E"/>
-                </w:placeholder>
                 <w:dataBinding w:prefixMappings="xmlns:ns0='http://schemas.openxmlformats.org/package/2006/metadata/core-properties' xmlns:ns1='http://purl.org/dc/elements/1.1/'" w:xpath="/ns0:coreProperties[1]/ns1:creator[1]" w:storeItemID="{6C3C8BC8-F283-45AE-878A-BAB7291924A1}"/>
                 <w:text/>
               </w:sdtPr>
@@ -2125,7 +2119,30 @@
           <w:rFonts w:ascii="Verdana" w:hAnsi="Verdana"/>
           <w:b/>
         </w:rPr>
-        <w:t xml:space="preserve">. In the README, the sequence of events is described and the brainstorming is shown. </w:t>
+        <w:t xml:space="preserve">. In the README, the sequence of events is </w:t>
+      </w:r>
+      <w:r>
+        <w:rPr>
+          <w:rFonts w:ascii="Verdana" w:hAnsi="Verdana"/>
+          <w:b/>
+        </w:rPr>
+        <w:t>described, the</w:t>
+      </w:r>
+      <w:bookmarkStart w:id="4" w:name="_GoBack"/>
+      <w:bookmarkEnd w:id="4"/>
+      <w:r>
+        <w:rPr>
+          <w:rFonts w:ascii="Verdana" w:hAnsi="Verdana"/>
+          <w:b/>
+        </w:rPr>
+        <w:t xml:space="preserve"> brainstorming and what and not was included. </w:t>
+      </w:r>
+      <w:r>
+        <w:rPr>
+          <w:rFonts w:ascii="Verdana" w:hAnsi="Verdana"/>
+          <w:b/>
+        </w:rPr>
+        <w:t xml:space="preserve"> </w:t>
       </w:r>
     </w:p>
     <w:p>
@@ -2420,8 +2437,26 @@
         </w:rPr>
         <w:t xml:space="preserve"> was also used in the CV page.</w:t>
       </w:r>
-      <w:bookmarkStart w:id="4" w:name="_GoBack"/>
-      <w:bookmarkEnd w:id="4"/>
+    </w:p>
+    <w:p>
+      <w:pPr>
+        <w:pStyle w:val="ListParagraph"/>
+        <w:numPr>
+          <w:ilvl w:val="0"/>
+          <w:numId w:val="1"/>
+        </w:numPr>
+        <w:rPr>
+          <w:rFonts w:ascii="Verdana" w:hAnsi="Verdana"/>
+          <w:b/>
+        </w:rPr>
+      </w:pPr>
+      <w:r>
+        <w:rPr>
+          <w:rFonts w:ascii="Verdana" w:hAnsi="Verdana"/>
+          <w:b/>
+        </w:rPr>
+        <w:t>Favicon was used.</w:t>
+      </w:r>
     </w:p>
     <w:p>
       <w:pPr>
@@ -2522,18 +2557,52 @@
     <w:p>
       <w:pPr>
         <w:rPr>
-          <w:rFonts w:ascii="Verdana" w:hAnsi="Verdana"/>
-          <w:b/>
+          <w:rStyle w:val="lookup-resultcontent"/>
+          <w:rFonts w:ascii="Helvetica" w:hAnsi="Helvetica" w:cs="Helvetica"/>
           <w:color w:val="FF0000"/>
         </w:rPr>
       </w:pPr>
       <w:r>
         <w:rPr>
-          <w:rFonts w:ascii="Verdana" w:hAnsi="Verdana"/>
-          <w:b/>
+          <w:rStyle w:val="lookup-resultcontent"/>
+          <w:rFonts w:ascii="Helvetica" w:hAnsi="Helvetica" w:cs="Helvetica"/>
+          <w:i/>
+          <w:iCs/>
           <w:color w:val="FF0000"/>
         </w:rPr>
-        <w:t>https://validator.w3.org/</w:t>
+        <w:t>The W3C markup validation service</w:t>
+      </w:r>
+      <w:r>
+        <w:rPr>
+          <w:rStyle w:val="apple-converted-space"/>
+          <w:rFonts w:ascii="Helvetica" w:hAnsi="Helvetica" w:cs="Helvetica"/>
+          <w:color w:val="FF0000"/>
+        </w:rPr>
+        <w:t> </w:t>
+      </w:r>
+      <w:r>
+        <w:rPr>
+          <w:rStyle w:val="lookup-resultcontent"/>
+          <w:rFonts w:ascii="Helvetica" w:hAnsi="Helvetica" w:cs="Helvetica"/>
+          <w:color w:val="FF0000"/>
+        </w:rPr>
+        <w:t>(1994) Available at: https:</w:t>
+      </w:r>
+      <w:r>
+        <w:rPr>
+          <w:rStyle w:val="lookup-resultcontent"/>
+          <w:rFonts w:ascii="Helvetica" w:hAnsi="Helvetica" w:cs="Helvetica"/>
+          <w:color w:val="FF0000"/>
+        </w:rPr>
+        <w:t>//validator.w3.org/ (Accessed: 10</w:t>
+      </w:r>
+      <w:r>
+        <w:rPr>
+          <w:rStyle w:val="lookup-resultcontent"/>
+          <w:rFonts w:ascii="Helvetica" w:hAnsi="Helvetica" w:cs="Helvetica"/>
+          <w:color w:val="FF0000"/>
+        </w:rPr>
+        <w:t xml:space="preserve"> January 2017)</w:t>
       </w:r>
     </w:p>
     <w:p>
@@ -2554,18 +2623,41 @@
     <w:p>
       <w:pPr>
         <w:rPr>
-          <w:rFonts w:ascii="Verdana" w:hAnsi="Verdana"/>
-          <w:b/>
+          <w:rStyle w:val="lookup-resultcontent"/>
+          <w:rFonts w:ascii="Helvetica" w:hAnsi="Helvetica" w:cs="Helvetica"/>
+          <w:i/>
+          <w:iCs/>
           <w:color w:val="FF0000"/>
         </w:rPr>
       </w:pPr>
       <w:r>
         <w:rPr>
-          <w:rFonts w:ascii="Verdana" w:hAnsi="Verdana"/>
-          <w:b/>
+          <w:rStyle w:val="lookup-resultcontent"/>
+          <w:rFonts w:ascii="Helvetica" w:hAnsi="Helvetica" w:cs="Helvetica"/>
+          <w:i/>
+          <w:iCs/>
           <w:color w:val="FF0000"/>
         </w:rPr>
-        <w:t>https://jigsaw.w3.org/css-validator/</w:t>
+        <w:t>The W3C CSS validation service</w:t>
+      </w:r>
+      <w:r>
+        <w:rPr>
+          <w:rStyle w:val="lookup-resultcontent"/>
+          <w:i/>
+          <w:iCs/>
+          <w:color w:val="FF0000"/>
+        </w:rPr>
+        <w:t> </w:t>
+      </w:r>
+      <w:r>
+        <w:rPr>
+          <w:rStyle w:val="lookup-resultcontent"/>
+          <w:rFonts w:ascii="Helvetica" w:hAnsi="Helvetica" w:cs="Helvetica"/>
+          <w:i/>
+          <w:iCs/>
+          <w:color w:val="FF0000"/>
+        </w:rPr>
+        <w:t>(1994) Available at: https://jigsaw.w3.org/css-validator/ (Accessed: 10 January 2017)</w:t>
       </w:r>
     </w:p>
     <w:p>
@@ -2618,18 +2710,40 @@
     <w:p>
       <w:pPr>
         <w:rPr>
-          <w:rFonts w:ascii="Verdana" w:hAnsi="Verdana"/>
-          <w:b/>
+          <w:rStyle w:val="lookup-resultcontent"/>
+          <w:rFonts w:ascii="Helvetica" w:hAnsi="Helvetica" w:cs="Helvetica"/>
+          <w:i/>
+          <w:iCs/>
+        </w:rPr>
+      </w:pPr>
+      <w:r>
+        <w:rPr>
+          <w:rStyle w:val="lookup-resultcontent"/>
+          <w:rFonts w:ascii="Helvetica" w:hAnsi="Helvetica" w:cs="Helvetica"/>
+          <w:i/>
+          <w:iCs/>
           <w:color w:val="FF0000"/>
         </w:rPr>
-      </w:pPr>
-      <w:r>
-        <w:rPr>
-          <w:rFonts w:ascii="Verdana" w:hAnsi="Verdana"/>
-          <w:b/>
+        <w:t>CSS3 transform property</w:t>
+      </w:r>
+      <w:r>
+        <w:rPr>
+          <w:rStyle w:val="lookup-resultcontent"/>
+          <w:i/>
+          <w:iCs/>
           <w:color w:val="FF0000"/>
         </w:rPr>
-        <w:t>http://www.w3schools.com/cssref/css3_pr_transform.asp</w:t>
+        <w:t> </w:t>
+      </w:r>
+      <w:r>
+        <w:rPr>
+          <w:rStyle w:val="lookup-resultcontent"/>
+          <w:rFonts w:ascii="Helvetica" w:hAnsi="Helvetica" w:cs="Helvetica"/>
+          <w:i/>
+          <w:iCs/>
+          <w:color w:val="FF0000"/>
+        </w:rPr>
+        <w:t>(no date) Available at: http://www.w3schools.com/cssref/css3_pr_transform.asp (Accessed: 04 January 2017).</w:t>
       </w:r>
     </w:p>
     <w:p>
@@ -2650,35 +2764,93 @@
     <w:p>
       <w:pPr>
         <w:rPr>
-          <w:rFonts w:ascii="Verdana" w:hAnsi="Verdana"/>
-          <w:b/>
+          <w:rStyle w:val="lookup-resultcontent"/>
+          <w:rFonts w:ascii="Helvetica" w:hAnsi="Helvetica" w:cs="Helvetica"/>
+          <w:i/>
+          <w:iCs/>
           <w:color w:val="FF0000"/>
         </w:rPr>
       </w:pPr>
-      <w:r>
-        <w:rPr>
-          <w:rFonts w:ascii="Verdana" w:hAnsi="Verdana"/>
-          <w:b/>
+      <w:proofErr w:type="spellStart"/>
+      <w:r>
+        <w:rPr>
+          <w:rStyle w:val="lookup-resultcontent"/>
+          <w:rFonts w:ascii="Helvetica" w:hAnsi="Helvetica" w:cs="Helvetica"/>
+          <w:i/>
+          <w:iCs/>
           <w:color w:val="FF0000"/>
         </w:rPr>
-        <w:t>http://www.123contactform.com/html-contact-form/</w:t>
-      </w:r>
-    </w:p>
-    <w:p>
-      <w:pPr>
-        <w:rPr>
-          <w:rFonts w:ascii="Verdana" w:hAnsi="Verdana"/>
-          <w:b/>
+        <w:t>ContactF</w:t>
+      </w:r>
+      <w:proofErr w:type="spellEnd"/>
+      <w:r>
+        <w:rPr>
+          <w:rStyle w:val="lookup-resultcontent"/>
+          <w:rFonts w:ascii="Helvetica" w:hAnsi="Helvetica" w:cs="Helvetica"/>
+          <w:i/>
+          <w:iCs/>
           <w:color w:val="FF0000"/>
         </w:rPr>
-      </w:pPr>
-      <w:r>
-        <w:rPr>
-          <w:rFonts w:ascii="Verdana" w:hAnsi="Verdana"/>
-          <w:b/>
+        <w:t>, 123 (2008)</w:t>
+      </w:r>
+      <w:r>
+        <w:rPr>
+          <w:rStyle w:val="lookup-resultcontent"/>
+          <w:i/>
+          <w:iCs/>
           <w:color w:val="FF0000"/>
         </w:rPr>
-        <w:t>http://www.w3schools.com/css/css_form.asp</w:t>
+        <w:t> </w:t>
+      </w:r>
+      <w:r>
+        <w:rPr>
+          <w:rStyle w:val="lookup-resultcontent"/>
+          <w:rFonts w:ascii="Helvetica" w:hAnsi="Helvetica" w:cs="Helvetica"/>
+          <w:i/>
+          <w:iCs/>
+          <w:color w:val="FF0000"/>
+        </w:rPr>
+        <w:t>123ContactForm makes it easy to build a great contact form: Just use our HTML contact form generator. Just sign up for free to get started. Available at: http://www.123contactform.com/html-contact-form/ (Accessed: 21 December 2016).</w:t>
+      </w:r>
+    </w:p>
+    <w:p>
+      <w:pPr>
+        <w:rPr>
+          <w:rStyle w:val="lookup-resultcontent"/>
+          <w:rFonts w:ascii="Helvetica" w:hAnsi="Helvetica" w:cs="Helvetica"/>
+          <w:i/>
+          <w:iCs/>
+          <w:color w:val="FF0000"/>
+        </w:rPr>
+      </w:pPr>
+      <w:r>
+        <w:rPr>
+          <w:rStyle w:val="lookup-resultcontent"/>
+          <w:rFonts w:ascii="Helvetica" w:hAnsi="Helvetica" w:cs="Helvetica"/>
+          <w:i/>
+          <w:iCs/>
+          <w:color w:val="FF0000"/>
+        </w:rPr>
+        <w:t>CSS forms</w:t>
+      </w:r>
+      <w:r>
+        <w:rPr>
+          <w:rStyle w:val="lookup-resultcontent"/>
+          <w:i/>
+          <w:iCs/>
+          <w:color w:val="FF0000"/>
+        </w:rPr>
+        <w:t> </w:t>
+      </w:r>
+      <w:r>
+        <w:rPr>
+          <w:rStyle w:val="lookup-resultcontent"/>
+          <w:rFonts w:ascii="Helvetica" w:hAnsi="Helvetica" w:cs="Helvetica"/>
+          <w:i/>
+          <w:iCs/>
+          <w:color w:val="FF0000"/>
+        </w:rPr>
+        <w:t>(no date) Available at: http://www.w3schools.com/css/css_form.asp (Accessed: 21 December 2016).</w:t>
       </w:r>
     </w:p>
     <w:p>
@@ -2699,50 +2871,137 @@
     <w:p>
       <w:pPr>
         <w:rPr>
-          <w:rFonts w:ascii="Verdana" w:hAnsi="Verdana"/>
-          <w:b/>
-        </w:rPr>
-      </w:pPr>
-      <w:r>
-        <w:rPr>
-          <w:rFonts w:ascii="Verdana" w:hAnsi="Verdana"/>
-          <w:b/>
+          <w:rStyle w:val="lookup-resultcontent"/>
+          <w:rFonts w:ascii="Helvetica" w:hAnsi="Helvetica" w:cs="Helvetica"/>
+          <w:i/>
+          <w:iCs/>
           <w:color w:val="FF0000"/>
         </w:rPr>
-        <w:t>http://www.w3schools.com/css/css_navbar.asp</w:t>
-      </w:r>
-    </w:p>
-    <w:p>
-      <w:pPr>
-        <w:rPr>
-          <w:rFonts w:ascii="Verdana" w:hAnsi="Verdana"/>
-          <w:b/>
-        </w:rPr>
-      </w:pPr>
-      <w:r>
-        <w:rPr>
-          <w:rFonts w:ascii="Verdana" w:hAnsi="Verdana"/>
-          <w:b/>
-        </w:rPr>
-        <w:t>And a whole lot of learning through:</w:t>
-      </w:r>
-    </w:p>
-    <w:p>
-      <w:pPr>
-        <w:rPr>
-          <w:rFonts w:ascii="Verdana" w:hAnsi="Verdana"/>
-          <w:b/>
+      </w:pPr>
+      <w:r>
+        <w:rPr>
+          <w:rStyle w:val="lookup-resultcontent"/>
+          <w:rFonts w:ascii="Helvetica" w:hAnsi="Helvetica" w:cs="Helvetica"/>
+          <w:i/>
+          <w:iCs/>
           <w:color w:val="FF0000"/>
         </w:rPr>
-      </w:pPr>
-      <w:r>
-        <w:rPr>
-          <w:rFonts w:ascii="Verdana" w:hAnsi="Verdana"/>
-          <w:b/>
+        <w:t>CSS navigation bar</w:t>
+      </w:r>
+      <w:r>
+        <w:rPr>
+          <w:rStyle w:val="lookup-resultcontent"/>
+          <w:i/>
+          <w:iCs/>
           <w:color w:val="FF0000"/>
         </w:rPr>
-        <w:t>http://www.w3schools.com/</w:t>
-      </w:r>
+        <w:t> </w:t>
+      </w:r>
+      <w:r>
+        <w:rPr>
+          <w:rStyle w:val="lookup-resultcontent"/>
+          <w:rFonts w:ascii="Helvetica" w:hAnsi="Helvetica" w:cs="Helvetica"/>
+          <w:i/>
+          <w:iCs/>
+          <w:color w:val="FF0000"/>
+        </w:rPr>
+        <w:t>(no date) Available at: http://www.w3schools.com/css/css_navbar.asp (Accessed: 20 December 2016).</w:t>
+      </w:r>
+    </w:p>
+    <w:p>
+      <w:pPr>
+        <w:rPr>
+          <w:rFonts w:ascii="Verdana" w:hAnsi="Verdana"/>
+          <w:b/>
+        </w:rPr>
+      </w:pPr>
+      <w:r>
+        <w:rPr>
+          <w:rFonts w:ascii="Verdana" w:hAnsi="Verdana"/>
+          <w:b/>
+        </w:rPr>
+        <w:t>For favicon:</w:t>
+      </w:r>
+    </w:p>
+    <w:p>
+      <w:pPr>
+        <w:rPr>
+          <w:rStyle w:val="lookup-resultcontent"/>
+          <w:rFonts w:ascii="Helvetica" w:hAnsi="Helvetica" w:cs="Helvetica"/>
+          <w:i/>
+          <w:iCs/>
+          <w:color w:val="FF0000"/>
+        </w:rPr>
+      </w:pPr>
+      <w:proofErr w:type="spellStart"/>
+      <w:r>
+        <w:rPr>
+          <w:rStyle w:val="lookup-resultcontent"/>
+          <w:rFonts w:ascii="Helvetica" w:hAnsi="Helvetica" w:cs="Helvetica"/>
+          <w:i/>
+          <w:iCs/>
+          <w:color w:val="FF0000"/>
+        </w:rPr>
+        <w:t>Dubost</w:t>
+      </w:r>
+      <w:proofErr w:type="spellEnd"/>
+      <w:r>
+        <w:rPr>
+          <w:rStyle w:val="lookup-resultcontent"/>
+          <w:rFonts w:ascii="Helvetica" w:hAnsi="Helvetica" w:cs="Helvetica"/>
+          <w:i/>
+          <w:iCs/>
+          <w:color w:val="FF0000"/>
+        </w:rPr>
+        <w:t>, K. (2005)</w:t>
+      </w:r>
+      <w:r>
+        <w:rPr>
+          <w:rStyle w:val="lookup-resultcontent"/>
+          <w:i/>
+          <w:iCs/>
+          <w:color w:val="FF0000"/>
+        </w:rPr>
+        <w:t> </w:t>
+      </w:r>
+      <w:r>
+        <w:rPr>
+          <w:rStyle w:val="lookup-resultcontent"/>
+          <w:rFonts w:ascii="Helvetica" w:hAnsi="Helvetica" w:cs="Helvetica"/>
+          <w:i/>
+          <w:iCs/>
+          <w:color w:val="FF0000"/>
+        </w:rPr>
+        <w:t>How to add a favicon to your web site?</w:t>
+      </w:r>
+      <w:r>
+        <w:rPr>
+          <w:rStyle w:val="lookup-resultcontent"/>
+          <w:i/>
+          <w:iCs/>
+          <w:color w:val="FF0000"/>
+        </w:rPr>
+        <w:t> </w:t>
+      </w:r>
+      <w:r>
+        <w:rPr>
+          <w:rStyle w:val="lookup-resultcontent"/>
+          <w:rFonts w:ascii="Helvetica" w:hAnsi="Helvetica" w:cs="Helvetica"/>
+          <w:i/>
+          <w:iCs/>
+          <w:color w:val="FF0000"/>
+        </w:rPr>
+        <w:t>Available at: https://www.w3.org/2005/10/howto-favicon (Accessed: 10 January 2017).</w:t>
+      </w:r>
+    </w:p>
+    <w:p>
+      <w:pPr>
+        <w:rPr>
+          <w:rFonts w:ascii="Verdana" w:hAnsi="Verdana"/>
+          <w:b/>
+          <w:color w:val="FF0000"/>
+        </w:rPr>
+      </w:pPr>
     </w:p>
     <w:p>
       <w:pPr>
@@ -3465,6 +3724,16 @@
       <w:spacing w:after="100"/>
     </w:pPr>
   </w:style>
+  <w:style w:type="character" w:customStyle="1" w:styleId="lookup-resultcontent">
+    <w:name w:val="lookup-result__content"/>
+    <w:basedOn w:val="DefaultParagraphFont"/>
+    <w:rsid w:val="00883277"/>
+  </w:style>
+  <w:style w:type="character" w:customStyle="1" w:styleId="apple-converted-space">
+    <w:name w:val="apple-converted-space"/>
+    <w:basedOn w:val="DefaultParagraphFont"/>
+    <w:rsid w:val="00883277"/>
+  </w:style>
 </w:styles>
 </file>
 
@@ -3900,6 +4169,16 @@
       <w:spacing w:after="100"/>
     </w:pPr>
   </w:style>
+  <w:style w:type="character" w:customStyle="1" w:styleId="lookup-resultcontent">
+    <w:name w:val="lookup-result__content"/>
+    <w:basedOn w:val="DefaultParagraphFont"/>
+    <w:rsid w:val="00883277"/>
+  </w:style>
+  <w:style w:type="character" w:customStyle="1" w:styleId="apple-converted-space">
+    <w:name w:val="apple-converted-space"/>
+    <w:basedOn w:val="DefaultParagraphFont"/>
+    <w:rsid w:val="00883277"/>
+  </w:style>
 </w:styles>
 </file>
 
@@ -3932,68 +4211,6 @@
               <w:caps/>
             </w:rPr>
             <w:t>[Type the company name]</w:t>
-          </w:r>
-        </w:p>
-      </w:docPartBody>
-    </w:docPart>
-    <w:docPart>
-      <w:docPartPr>
-        <w:name w:val="BB33063F018F432FA154588F10C5A128"/>
-        <w:category>
-          <w:name w:val="General"/>
-          <w:gallery w:val="placeholder"/>
-        </w:category>
-        <w:types>
-          <w:type w:val="bbPlcHdr"/>
-        </w:types>
-        <w:behaviors>
-          <w:behavior w:val="content"/>
-        </w:behaviors>
-        <w:guid w:val="{DB40FAB1-72AD-4850-95C0-CC792F2949E5}"/>
-      </w:docPartPr>
-      <w:docPartBody>
-        <w:p>
-          <w:pPr>
-            <w:pStyle w:val="BB33063F018F432FA154588F10C5A128"/>
-          </w:pPr>
-          <w:r>
-            <w:rPr>
-              <w:rFonts w:asciiTheme="majorHAnsi" w:eastAsiaTheme="majorEastAsia" w:hAnsiTheme="majorHAnsi" w:cstheme="majorBidi"/>
-              <w:sz w:val="80"/>
-              <w:szCs w:val="80"/>
-            </w:rPr>
-            <w:t>[Type the document title]</w:t>
-          </w:r>
-        </w:p>
-      </w:docPartBody>
-    </w:docPart>
-    <w:docPart>
-      <w:docPartPr>
-        <w:name w:val="78354B7924E14D7196BCADB87A32F9D6"/>
-        <w:category>
-          <w:name w:val="General"/>
-          <w:gallery w:val="placeholder"/>
-        </w:category>
-        <w:types>
-          <w:type w:val="bbPlcHdr"/>
-        </w:types>
-        <w:behaviors>
-          <w:behavior w:val="content"/>
-        </w:behaviors>
-        <w:guid w:val="{D8FDC262-C09A-4CD5-A5FB-64FE38BB41DA}"/>
-      </w:docPartPr>
-      <w:docPartBody>
-        <w:p>
-          <w:pPr>
-            <w:pStyle w:val="78354B7924E14D7196BCADB87A32F9D6"/>
-          </w:pPr>
-          <w:r>
-            <w:rPr>
-              <w:rFonts w:asciiTheme="majorHAnsi" w:eastAsiaTheme="majorEastAsia" w:hAnsiTheme="majorHAnsi" w:cstheme="majorBidi"/>
-              <w:sz w:val="44"/>
-              <w:szCs w:val="44"/>
-            </w:rPr>
-            <w:t>[Type the document subtitle]</w:t>
           </w:r>
         </w:p>
       </w:docPartBody>
@@ -4061,6 +4278,13 @@
     <w:pitch w:val="variable"/>
     <w:sig w:usb0="A10006FF" w:usb1="4000205B" w:usb2="00000010" w:usb3="00000000" w:csb0="0000019F" w:csb1="00000000"/>
   </w:font>
+  <w:font w:name="Helvetica">
+    <w:panose1 w:val="020B0604020202020204"/>
+    <w:charset w:val="00"/>
+    <w:family w:val="swiss"/>
+    <w:pitch w:val="variable"/>
+    <w:sig w:usb0="E0002EFF" w:usb1="C0007843" w:usb2="00000009" w:usb3="00000000" w:csb0="000001FF" w:csb1="00000000"/>
+  </w:font>
 </w:fonts>
 </file>
 
@@ -4079,6 +4303,8 @@
   <w:rsids>
     <w:rsidRoot w:val="009C0ED1"/>
     <w:rsid w:val="001C0CD3"/>
+    <w:rsid w:val="004D47B9"/>
+    <w:rsid w:val="0060704E"/>
     <w:rsid w:val="006910F4"/>
     <w:rsid w:val="009C0ED1"/>
     <w:rsid w:val="00C42C0D"/>
@@ -4829,7 +5055,7 @@
 </file>
 
 <file path=customXml/itemProps1.xml><?xml version="1.0" encoding="utf-8"?>
-<ds:datastoreItem xmlns:ds="http://schemas.openxmlformats.org/officeDocument/2006/customXml" ds:itemID="{9C6BACF8-983F-4AD0-B5EA-2D5AE71CAAC6}">
+<ds:datastoreItem xmlns:ds="http://schemas.openxmlformats.org/officeDocument/2006/customXml" ds:itemID="{E16B45F7-8D91-432F-BF5F-1A67E462551D}">
   <ds:schemaRefs>
     <ds:schemaRef ds:uri="http://schemas.openxmlformats.org/officeDocument/2006/bibliography"/>
   </ds:schemaRefs>

</xml_diff>

<commit_message>
making last minute addons to README
</commit_message>
<xml_diff>
--- a/ReadMe Document/README.docx
+++ b/ReadMe Document/README.docx
@@ -97,9 +97,6 @@
                 </w:rPr>
                 <w:alias w:val="Title"/>
                 <w:id w:val="15524250"/>
-                <w:placeholder>
-                  <w:docPart w:val="BB33063F018F432FA154588F10C5A128"/>
-                </w:placeholder>
                 <w:dataBinding w:prefixMappings="xmlns:ns0='http://schemas.openxmlformats.org/package/2006/metadata/core-properties' xmlns:ns1='http://purl.org/dc/elements/1.1/'" w:xpath="/ns0:coreProperties[1]/ns1:title[1]" w:storeItemID="{6C3C8BC8-F283-45AE-878A-BAB7291924A1}"/>
                 <w:text/>
               </w:sdtPr>
@@ -2126,16 +2123,7 @@
           <w:rFonts w:ascii="Verdana" w:hAnsi="Verdana"/>
           <w:b/>
         </w:rPr>
-        <w:t>described, the</w:t>
-      </w:r>
-      <w:bookmarkStart w:id="4" w:name="_GoBack"/>
-      <w:bookmarkEnd w:id="4"/>
-      <w:r>
-        <w:rPr>
-          <w:rFonts w:ascii="Verdana" w:hAnsi="Verdana"/>
-          <w:b/>
-        </w:rPr>
-        <w:t xml:space="preserve"> brainstorming and what and not was included. </w:t>
+        <w:t xml:space="preserve">described, the brainstorming and what and not was included. </w:t>
       </w:r>
       <w:r>
         <w:rPr>
@@ -2512,6 +2500,406 @@
           <w:b/>
         </w:rPr>
       </w:pPr>
+      <w:r>
+        <w:rPr>
+          <w:rFonts w:ascii="Verdana" w:hAnsi="Verdana"/>
+          <w:b/>
+        </w:rPr>
+        <w:br w:type="page"/>
+      </w:r>
+    </w:p>
+    <w:p>
+      <w:pPr>
+        <w:pStyle w:val="Title"/>
+      </w:pPr>
+      <w:r>
+        <w:lastRenderedPageBreak/>
+        <w:t>Navigation Diagram</w:t>
+      </w:r>
+    </w:p>
+    <w:p>
+      <w:pPr>
+        <w:jc w:val="center"/>
+        <w:rPr>
+          <w:rFonts w:ascii="Verdana" w:hAnsi="Verdana"/>
+          <w:b/>
+        </w:rPr>
+      </w:pPr>
+      <w:r>
+        <w:rPr>
+          <w:rFonts w:ascii="Verdana" w:hAnsi="Verdana"/>
+          <w:b/>
+          <w:noProof/>
+        </w:rPr>
+        <w:drawing>
+          <wp:inline distT="0" distB="0" distL="0" distR="0">
+            <wp:extent cx="2553056" cy="1390844"/>
+            <wp:effectExtent l="0" t="0" r="0" b="0"/>
+            <wp:docPr id="7" name="Picture 7"/>
+            <wp:cNvGraphicFramePr>
+              <a:graphicFrameLocks xmlns:a="http://schemas.openxmlformats.org/drawingml/2006/main" noChangeAspect="1"/>
+            </wp:cNvGraphicFramePr>
+            <a:graphic xmlns:a="http://schemas.openxmlformats.org/drawingml/2006/main">
+              <a:graphicData uri="http://schemas.openxmlformats.org/drawingml/2006/picture">
+                <pic:pic xmlns:pic="http://schemas.openxmlformats.org/drawingml/2006/picture">
+                  <pic:nvPicPr>
+                    <pic:cNvPr id="0" name="mywebsitenavdiag.png"/>
+                    <pic:cNvPicPr/>
+                  </pic:nvPicPr>
+                  <pic:blipFill>
+                    <a:blip r:embed="rId15">
+                      <a:extLst>
+                        <a:ext uri="{28A0092B-C50C-407E-A947-70E740481C1C}">
+                          <a14:useLocalDpi xmlns:a14="http://schemas.microsoft.com/office/drawing/2010/main" val="0"/>
+                        </a:ext>
+                      </a:extLst>
+                    </a:blip>
+                    <a:stretch>
+                      <a:fillRect/>
+                    </a:stretch>
+                  </pic:blipFill>
+                  <pic:spPr>
+                    <a:xfrm>
+                      <a:off x="0" y="0"/>
+                      <a:ext cx="2553056" cy="1390844"/>
+                    </a:xfrm>
+                    <a:prstGeom prst="rect">
+                      <a:avLst/>
+                    </a:prstGeom>
+                  </pic:spPr>
+                </pic:pic>
+              </a:graphicData>
+            </a:graphic>
+          </wp:inline>
+        </w:drawing>
+      </w:r>
+    </w:p>
+    <w:p>
+      <w:pPr>
+        <w:rPr>
+          <w:rFonts w:asciiTheme="majorHAnsi" w:eastAsiaTheme="majorEastAsia" w:hAnsiTheme="majorHAnsi" w:cstheme="majorBidi"/>
+          <w:color w:val="17365D" w:themeColor="text2" w:themeShade="BF"/>
+          <w:spacing w:val="5"/>
+          <w:kern w:val="28"/>
+          <w:sz w:val="52"/>
+          <w:szCs w:val="52"/>
+        </w:rPr>
+      </w:pPr>
+      <w:r>
+        <w:br w:type="page"/>
+      </w:r>
+    </w:p>
+    <w:p>
+      <w:pPr>
+        <w:pStyle w:val="Title"/>
+      </w:pPr>
+      <w:r>
+        <w:lastRenderedPageBreak/>
+        <w:t>Validator Screenshots</w:t>
+      </w:r>
+    </w:p>
+    <w:p>
+      <w:r>
+        <w:t xml:space="preserve">The following screenshots were taken to prove that every </w:t>
+      </w:r>
+      <w:proofErr w:type="gramStart"/>
+      <w:r>
+        <w:t>page,</w:t>
+      </w:r>
+      <w:proofErr w:type="gramEnd"/>
+      <w:r>
+        <w:t xml:space="preserve"> is validated through the W3Schools validator services. </w:t>
+      </w:r>
+    </w:p>
+    <w:p>
+      <w:pPr>
+        <w:rPr>
+          <w:rStyle w:val="Heading1Char"/>
+        </w:rPr>
+      </w:pPr>
+      <w:proofErr w:type="gramStart"/>
+      <w:r>
+        <w:rPr>
+          <w:rStyle w:val="Heading1Char"/>
+        </w:rPr>
+        <w:t>index</w:t>
+      </w:r>
+      <w:proofErr w:type="gramEnd"/>
+      <w:r>
+        <w:rPr>
+          <w:noProof/>
+        </w:rPr>
+        <w:drawing>
+          <wp:inline distT="0" distB="0" distL="0" distR="0" wp14:anchorId="2E91CE47" wp14:editId="2AA34B51">
+            <wp:extent cx="5942011" cy="4038600"/>
+            <wp:effectExtent l="0" t="0" r="1905" b="0"/>
+            <wp:docPr id="8" name="Picture 8"/>
+            <wp:cNvGraphicFramePr>
+              <a:graphicFrameLocks xmlns:a="http://schemas.openxmlformats.org/drawingml/2006/main" noChangeAspect="1"/>
+            </wp:cNvGraphicFramePr>
+            <a:graphic xmlns:a="http://schemas.openxmlformats.org/drawingml/2006/main">
+              <a:graphicData uri="http://schemas.openxmlformats.org/drawingml/2006/picture">
+                <pic:pic xmlns:pic="http://schemas.openxmlformats.org/drawingml/2006/picture">
+                  <pic:nvPicPr>
+                    <pic:cNvPr id="0" name="indexChecking.png"/>
+                    <pic:cNvPicPr/>
+                  </pic:nvPicPr>
+                  <pic:blipFill>
+                    <a:blip r:embed="rId16">
+                      <a:extLst>
+                        <a:ext uri="{28A0092B-C50C-407E-A947-70E740481C1C}">
+                          <a14:useLocalDpi xmlns:a14="http://schemas.microsoft.com/office/drawing/2010/main" val="0"/>
+                        </a:ext>
+                      </a:extLst>
+                    </a:blip>
+                    <a:stretch>
+                      <a:fillRect/>
+                    </a:stretch>
+                  </pic:blipFill>
+                  <pic:spPr>
+                    <a:xfrm>
+                      <a:off x="0" y="0"/>
+                      <a:ext cx="5943600" cy="4039680"/>
+                    </a:xfrm>
+                    <a:prstGeom prst="rect">
+                      <a:avLst/>
+                    </a:prstGeom>
+                  </pic:spPr>
+                </pic:pic>
+              </a:graphicData>
+            </a:graphic>
+          </wp:inline>
+        </w:drawing>
+      </w:r>
+    </w:p>
+    <w:p>
+      <w:pPr>
+        <w:rPr>
+          <w:rStyle w:val="Heading1Char"/>
+        </w:rPr>
+      </w:pPr>
+    </w:p>
+    <w:p>
+      <w:pPr>
+        <w:rPr>
+          <w:rStyle w:val="Heading1Char"/>
+        </w:rPr>
+      </w:pPr>
+    </w:p>
+    <w:p>
+      <w:pPr>
+        <w:rPr>
+          <w:rStyle w:val="Heading1Char"/>
+        </w:rPr>
+      </w:pPr>
+      <w:r>
+        <w:rPr>
+          <w:rStyle w:val="Heading1Char"/>
+        </w:rPr>
+        <w:br w:type="page"/>
+      </w:r>
+    </w:p>
+    <w:p>
+      <w:pPr>
+        <w:rPr>
+          <w:rStyle w:val="Heading1Char"/>
+        </w:rPr>
+      </w:pPr>
+      <w:r>
+        <w:rPr>
+          <w:rStyle w:val="Heading1Char"/>
+        </w:rPr>
+        <w:lastRenderedPageBreak/>
+        <w:t>CV</w:t>
+      </w:r>
+    </w:p>
+    <w:p>
+      <w:r>
+        <w:rPr>
+          <w:noProof/>
+        </w:rPr>
+        <w:drawing>
+          <wp:inline distT="0" distB="0" distL="0" distR="0">
+            <wp:extent cx="5943600" cy="4754245"/>
+            <wp:effectExtent l="0" t="0" r="0" b="8255"/>
+            <wp:docPr id="11" name="Picture 11"/>
+            <wp:cNvGraphicFramePr>
+              <a:graphicFrameLocks xmlns:a="http://schemas.openxmlformats.org/drawingml/2006/main" noChangeAspect="1"/>
+            </wp:cNvGraphicFramePr>
+            <a:graphic xmlns:a="http://schemas.openxmlformats.org/drawingml/2006/main">
+              <a:graphicData uri="http://schemas.openxmlformats.org/drawingml/2006/picture">
+                <pic:pic xmlns:pic="http://schemas.openxmlformats.org/drawingml/2006/picture">
+                  <pic:nvPicPr>
+                    <pic:cNvPr id="0" name="cvcheckingREAL.png"/>
+                    <pic:cNvPicPr/>
+                  </pic:nvPicPr>
+                  <pic:blipFill>
+                    <a:blip r:embed="rId17">
+                      <a:extLst>
+                        <a:ext uri="{28A0092B-C50C-407E-A947-70E740481C1C}">
+                          <a14:useLocalDpi xmlns:a14="http://schemas.microsoft.com/office/drawing/2010/main" val="0"/>
+                        </a:ext>
+                      </a:extLst>
+                    </a:blip>
+                    <a:stretch>
+                      <a:fillRect/>
+                    </a:stretch>
+                  </pic:blipFill>
+                  <pic:spPr>
+                    <a:xfrm>
+                      <a:off x="0" y="0"/>
+                      <a:ext cx="5943600" cy="4754245"/>
+                    </a:xfrm>
+                    <a:prstGeom prst="rect">
+                      <a:avLst/>
+                    </a:prstGeom>
+                  </pic:spPr>
+                </pic:pic>
+              </a:graphicData>
+            </a:graphic>
+          </wp:inline>
+        </w:drawing>
+      </w:r>
+    </w:p>
+    <w:p>
+      <w:r>
+        <w:br w:type="page"/>
+      </w:r>
+    </w:p>
+    <w:p>
+      <w:pPr>
+        <w:pStyle w:val="Heading1"/>
+      </w:pPr>
+      <w:r>
+        <w:lastRenderedPageBreak/>
+        <w:t>Bio</w:t>
+      </w:r>
+    </w:p>
+    <w:p>
+      <w:pPr>
+        <w:pStyle w:val="Heading2"/>
+      </w:pPr>
+      <w:r>
+        <w:rPr>
+          <w:noProof/>
+        </w:rPr>
+        <w:drawing>
+          <wp:inline distT="0" distB="0" distL="0" distR="0">
+            <wp:extent cx="5943600" cy="4754245"/>
+            <wp:effectExtent l="0" t="0" r="0" b="8255"/>
+            <wp:docPr id="10" name="Picture 10"/>
+            <wp:cNvGraphicFramePr>
+              <a:graphicFrameLocks xmlns:a="http://schemas.openxmlformats.org/drawingml/2006/main" noChangeAspect="1"/>
+            </wp:cNvGraphicFramePr>
+            <a:graphic xmlns:a="http://schemas.openxmlformats.org/drawingml/2006/main">
+              <a:graphicData uri="http://schemas.openxmlformats.org/drawingml/2006/picture">
+                <pic:pic xmlns:pic="http://schemas.openxmlformats.org/drawingml/2006/picture">
+                  <pic:nvPicPr>
+                    <pic:cNvPr id="0" name="CVchecking.png"/>
+                    <pic:cNvPicPr/>
+                  </pic:nvPicPr>
+                  <pic:blipFill>
+                    <a:blip r:embed="rId18">
+                      <a:extLst>
+                        <a:ext uri="{28A0092B-C50C-407E-A947-70E740481C1C}">
+                          <a14:useLocalDpi xmlns:a14="http://schemas.microsoft.com/office/drawing/2010/main" val="0"/>
+                        </a:ext>
+                      </a:extLst>
+                    </a:blip>
+                    <a:stretch>
+                      <a:fillRect/>
+                    </a:stretch>
+                  </pic:blipFill>
+                  <pic:spPr>
+                    <a:xfrm>
+                      <a:off x="0" y="0"/>
+                      <a:ext cx="5943600" cy="4754245"/>
+                    </a:xfrm>
+                    <a:prstGeom prst="rect">
+                      <a:avLst/>
+                    </a:prstGeom>
+                  </pic:spPr>
+                </pic:pic>
+              </a:graphicData>
+            </a:graphic>
+          </wp:inline>
+        </w:drawing>
+      </w:r>
+    </w:p>
+    <w:p>
+      <w:pPr>
+        <w:rPr>
+          <w:rFonts w:asciiTheme="majorHAnsi" w:eastAsiaTheme="majorEastAsia" w:hAnsiTheme="majorHAnsi" w:cstheme="majorBidi"/>
+          <w:b/>
+          <w:bCs/>
+          <w:color w:val="4F81BD" w:themeColor="accent1"/>
+          <w:sz w:val="26"/>
+          <w:szCs w:val="26"/>
+        </w:rPr>
+      </w:pPr>
+      <w:r>
+        <w:br w:type="page"/>
+      </w:r>
+    </w:p>
+    <w:p>
+      <w:pPr>
+        <w:pStyle w:val="Heading1"/>
+      </w:pPr>
+      <w:r>
+        <w:lastRenderedPageBreak/>
+        <w:t>Contact</w:t>
+      </w:r>
+    </w:p>
+    <w:p>
+      <w:pPr>
+        <w:pStyle w:val="Heading1"/>
+      </w:pPr>
+      <w:r>
+        <w:rPr>
+          <w:noProof/>
+        </w:rPr>
+        <w:drawing>
+          <wp:inline distT="0" distB="0" distL="0" distR="0">
+            <wp:extent cx="5943600" cy="4754245"/>
+            <wp:effectExtent l="0" t="0" r="0" b="8255"/>
+            <wp:docPr id="12" name="Picture 12"/>
+            <wp:cNvGraphicFramePr>
+              <a:graphicFrameLocks xmlns:a="http://schemas.openxmlformats.org/drawingml/2006/main" noChangeAspect="1"/>
+            </wp:cNvGraphicFramePr>
+            <a:graphic xmlns:a="http://schemas.openxmlformats.org/drawingml/2006/main">
+              <a:graphicData uri="http://schemas.openxmlformats.org/drawingml/2006/picture">
+                <pic:pic xmlns:pic="http://schemas.openxmlformats.org/drawingml/2006/picture">
+                  <pic:nvPicPr>
+                    <pic:cNvPr id="0" name="contactchecking.png"/>
+                    <pic:cNvPicPr/>
+                  </pic:nvPicPr>
+                  <pic:blipFill>
+                    <a:blip r:embed="rId19">
+                      <a:extLst>
+                        <a:ext uri="{28A0092B-C50C-407E-A947-70E740481C1C}">
+                          <a14:useLocalDpi xmlns:a14="http://schemas.microsoft.com/office/drawing/2010/main" val="0"/>
+                        </a:ext>
+                      </a:extLst>
+                    </a:blip>
+                    <a:stretch>
+                      <a:fillRect/>
+                    </a:stretch>
+                  </pic:blipFill>
+                  <pic:spPr>
+                    <a:xfrm>
+                      <a:off x="0" y="0"/>
+                      <a:ext cx="5943600" cy="4754245"/>
+                    </a:xfrm>
+                    <a:prstGeom prst="rect">
+                      <a:avLst/>
+                    </a:prstGeom>
+                  </pic:spPr>
+                </pic:pic>
+              </a:graphicData>
+            </a:graphic>
+          </wp:inline>
+        </w:drawing>
+      </w:r>
     </w:p>
     <w:p>
       <w:pPr>
@@ -2524,6 +2912,71 @@
           <w:szCs w:val="28"/>
         </w:rPr>
       </w:pPr>
+      <w:r>
+        <w:br w:type="page"/>
+      </w:r>
+    </w:p>
+    <w:p>
+      <w:pPr>
+        <w:pStyle w:val="Heading1"/>
+      </w:pPr>
+      <w:r>
+        <w:lastRenderedPageBreak/>
+        <w:t>mod.css</w:t>
+      </w:r>
+    </w:p>
+    <w:p>
+      <w:pPr>
+        <w:pStyle w:val="Heading1"/>
+      </w:pPr>
+      <w:bookmarkStart w:id="4" w:name="_GoBack"/>
+      <w:r>
+        <w:rPr>
+          <w:noProof/>
+        </w:rPr>
+        <w:drawing>
+          <wp:inline distT="0" distB="0" distL="0" distR="0">
+            <wp:extent cx="5943600" cy="4754245"/>
+            <wp:effectExtent l="0" t="0" r="0" b="8255"/>
+            <wp:docPr id="13" name="Picture 13"/>
+            <wp:cNvGraphicFramePr>
+              <a:graphicFrameLocks xmlns:a="http://schemas.openxmlformats.org/drawingml/2006/main" noChangeAspect="1"/>
+            </wp:cNvGraphicFramePr>
+            <a:graphic xmlns:a="http://schemas.openxmlformats.org/drawingml/2006/main">
+              <a:graphicData uri="http://schemas.openxmlformats.org/drawingml/2006/picture">
+                <pic:pic xmlns:pic="http://schemas.openxmlformats.org/drawingml/2006/picture">
+                  <pic:nvPicPr>
+                    <pic:cNvPr id="0" name="csscheck.png"/>
+                    <pic:cNvPicPr/>
+                  </pic:nvPicPr>
+                  <pic:blipFill>
+                    <a:blip r:embed="rId20">
+                      <a:extLst>
+                        <a:ext uri="{28A0092B-C50C-407E-A947-70E740481C1C}">
+                          <a14:useLocalDpi xmlns:a14="http://schemas.microsoft.com/office/drawing/2010/main" val="0"/>
+                        </a:ext>
+                      </a:extLst>
+                    </a:blip>
+                    <a:stretch>
+                      <a:fillRect/>
+                    </a:stretch>
+                  </pic:blipFill>
+                  <pic:spPr>
+                    <a:xfrm>
+                      <a:off x="0" y="0"/>
+                      <a:ext cx="5943600" cy="4754245"/>
+                    </a:xfrm>
+                    <a:prstGeom prst="rect">
+                      <a:avLst/>
+                    </a:prstGeom>
+                  </pic:spPr>
+                </pic:pic>
+              </a:graphicData>
+            </a:graphic>
+          </wp:inline>
+        </w:drawing>
+      </w:r>
+      <w:bookmarkEnd w:id="4"/>
       <w:r>
         <w:br w:type="page"/>
       </w:r>
@@ -3056,7 +3509,7 @@
       </w:r>
     </w:p>
     <w:sectPr>
-      <w:footerReference w:type="default" r:id="rId15"/>
+      <w:footerReference w:type="default" r:id="rId21"/>
       <w:pgSz w:w="12240" w:h="15840"/>
       <w:pgMar w:top="1440" w:right="1440" w:bottom="1440" w:left="1440" w:header="720" w:footer="720" w:gutter="0"/>
       <w:pgNumType w:start="0"/>
@@ -3475,6 +3928,30 @@
       <w:szCs w:val="28"/>
     </w:rPr>
   </w:style>
+  <w:style w:type="paragraph" w:styleId="Heading2">
+    <w:name w:val="heading 2"/>
+    <w:basedOn w:val="Normal"/>
+    <w:next w:val="Normal"/>
+    <w:link w:val="Heading2Char"/>
+    <w:uiPriority w:val="9"/>
+    <w:unhideWhenUsed/>
+    <w:qFormat/>
+    <w:rsid w:val="00346E5F"/>
+    <w:pPr>
+      <w:keepNext/>
+      <w:keepLines/>
+      <w:spacing w:before="200" w:after="0"/>
+      <w:outlineLvl w:val="1"/>
+    </w:pPr>
+    <w:rPr>
+      <w:rFonts w:asciiTheme="majorHAnsi" w:eastAsiaTheme="majorEastAsia" w:hAnsiTheme="majorHAnsi" w:cstheme="majorBidi"/>
+      <w:b/>
+      <w:bCs/>
+      <w:color w:val="4F81BD" w:themeColor="accent1"/>
+      <w:sz w:val="26"/>
+      <w:szCs w:val="26"/>
+    </w:rPr>
+  </w:style>
   <w:style w:type="character" w:default="1" w:styleId="DefaultParagraphFont">
     <w:name w:val="Default Paragraph Font"/>
     <w:uiPriority w:val="1"/>
@@ -3733,6 +4210,21 @@
     <w:name w:val="apple-converted-space"/>
     <w:basedOn w:val="DefaultParagraphFont"/>
     <w:rsid w:val="00883277"/>
+  </w:style>
+  <w:style w:type="character" w:customStyle="1" w:styleId="Heading2Char">
+    <w:name w:val="Heading 2 Char"/>
+    <w:basedOn w:val="DefaultParagraphFont"/>
+    <w:link w:val="Heading2"/>
+    <w:uiPriority w:val="9"/>
+    <w:rsid w:val="00346E5F"/>
+    <w:rPr>
+      <w:rFonts w:asciiTheme="majorHAnsi" w:eastAsiaTheme="majorEastAsia" w:hAnsiTheme="majorHAnsi" w:cstheme="majorBidi"/>
+      <w:b/>
+      <w:bCs/>
+      <w:color w:val="4F81BD" w:themeColor="accent1"/>
+      <w:sz w:val="26"/>
+      <w:szCs w:val="26"/>
+    </w:rPr>
   </w:style>
 </w:styles>
 </file>
@@ -3920,6 +4412,30 @@
       <w:szCs w:val="28"/>
     </w:rPr>
   </w:style>
+  <w:style w:type="paragraph" w:styleId="Heading2">
+    <w:name w:val="heading 2"/>
+    <w:basedOn w:val="Normal"/>
+    <w:next w:val="Normal"/>
+    <w:link w:val="Heading2Char"/>
+    <w:uiPriority w:val="9"/>
+    <w:unhideWhenUsed/>
+    <w:qFormat/>
+    <w:rsid w:val="00346E5F"/>
+    <w:pPr>
+      <w:keepNext/>
+      <w:keepLines/>
+      <w:spacing w:before="200" w:after="0"/>
+      <w:outlineLvl w:val="1"/>
+    </w:pPr>
+    <w:rPr>
+      <w:rFonts w:asciiTheme="majorHAnsi" w:eastAsiaTheme="majorEastAsia" w:hAnsiTheme="majorHAnsi" w:cstheme="majorBidi"/>
+      <w:b/>
+      <w:bCs/>
+      <w:color w:val="4F81BD" w:themeColor="accent1"/>
+      <w:sz w:val="26"/>
+      <w:szCs w:val="26"/>
+    </w:rPr>
+  </w:style>
   <w:style w:type="character" w:default="1" w:styleId="DefaultParagraphFont">
     <w:name w:val="Default Paragraph Font"/>
     <w:uiPriority w:val="1"/>
@@ -4179,44 +4695,26 @@
     <w:basedOn w:val="DefaultParagraphFont"/>
     <w:rsid w:val="00883277"/>
   </w:style>
+  <w:style w:type="character" w:customStyle="1" w:styleId="Heading2Char">
+    <w:name w:val="Heading 2 Char"/>
+    <w:basedOn w:val="DefaultParagraphFont"/>
+    <w:link w:val="Heading2"/>
+    <w:uiPriority w:val="9"/>
+    <w:rsid w:val="00346E5F"/>
+    <w:rPr>
+      <w:rFonts w:asciiTheme="majorHAnsi" w:eastAsiaTheme="majorEastAsia" w:hAnsiTheme="majorHAnsi" w:cstheme="majorBidi"/>
+      <w:b/>
+      <w:bCs/>
+      <w:color w:val="4F81BD" w:themeColor="accent1"/>
+      <w:sz w:val="26"/>
+      <w:szCs w:val="26"/>
+    </w:rPr>
+  </w:style>
 </w:styles>
 </file>
 
 <file path=word/glossary/document.xml><?xml version="1.0" encoding="utf-8"?>
-<w:glossaryDocument xmlns:wpc="http://schemas.microsoft.com/office/word/2010/wordprocessingCanvas" xmlns:mc="http://schemas.openxmlformats.org/markup-compatibility/2006" xmlns:o="urn:schemas-microsoft-com:office:office" xmlns:r="http://schemas.openxmlformats.org/officeDocument/2006/relationships" xmlns:m="http://schemas.openxmlformats.org/officeDocument/2006/math" xmlns:v="urn:schemas-microsoft-com:vml" xmlns:wp14="http://schemas.microsoft.com/office/word/2010/wordprocessingDrawing" xmlns:wp="http://schemas.openxmlformats.org/drawingml/2006/wordprocessingDrawing" xmlns:w10="urn:schemas-microsoft-com:office:word" xmlns:w="http://schemas.openxmlformats.org/wordprocessingml/2006/main" xmlns:w14="http://schemas.microsoft.com/office/word/2010/wordml" xmlns:wpg="http://schemas.microsoft.com/office/word/2010/wordprocessingGroup" xmlns:wpi="http://schemas.microsoft.com/office/word/2010/wordprocessingInk" xmlns:wne="http://schemas.microsoft.com/office/word/2006/wordml" xmlns:wps="http://schemas.microsoft.com/office/word/2010/wordprocessingShape" mc:Ignorable="w14 wp14">
-  <w:docParts>
-    <w:docPart>
-      <w:docPartPr>
-        <w:name w:val="25117D15820442C0AC651306D84D97F0"/>
-        <w:category>
-          <w:name w:val="General"/>
-          <w:gallery w:val="placeholder"/>
-        </w:category>
-        <w:types>
-          <w:type w:val="bbPlcHdr"/>
-        </w:types>
-        <w:behaviors>
-          <w:behavior w:val="content"/>
-        </w:behaviors>
-        <w:guid w:val="{A456210A-9309-4746-8FB9-94BD463475FE}"/>
-      </w:docPartPr>
-      <w:docPartBody>
-        <w:p>
-          <w:pPr>
-            <w:pStyle w:val="25117D15820442C0AC651306D84D97F0"/>
-          </w:pPr>
-          <w:r>
-            <w:rPr>
-              <w:rFonts w:asciiTheme="majorHAnsi" w:eastAsiaTheme="majorEastAsia" w:hAnsiTheme="majorHAnsi" w:cstheme="majorBidi"/>
-              <w:caps/>
-            </w:rPr>
-            <w:t>[Type the company name]</w:t>
-          </w:r>
-        </w:p>
-      </w:docPartBody>
-    </w:docPart>
-  </w:docParts>
-</w:glossaryDocument>
+<w:glossaryDocument xmlns:wpc="http://schemas.microsoft.com/office/word/2010/wordprocessingCanvas" xmlns:mc="http://schemas.openxmlformats.org/markup-compatibility/2006" xmlns:o="urn:schemas-microsoft-com:office:office" xmlns:r="http://schemas.openxmlformats.org/officeDocument/2006/relationships" xmlns:m="http://schemas.openxmlformats.org/officeDocument/2006/math" xmlns:v="urn:schemas-microsoft-com:vml" xmlns:wp14="http://schemas.microsoft.com/office/word/2010/wordprocessingDrawing" xmlns:wp="http://schemas.openxmlformats.org/drawingml/2006/wordprocessingDrawing" xmlns:w10="urn:schemas-microsoft-com:office:word" xmlns:w="http://schemas.openxmlformats.org/wordprocessingml/2006/main" xmlns:w14="http://schemas.microsoft.com/office/word/2010/wordml" xmlns:wpg="http://schemas.microsoft.com/office/word/2010/wordprocessingGroup" xmlns:wpi="http://schemas.microsoft.com/office/word/2010/wordprocessingInk" xmlns:wne="http://schemas.microsoft.com/office/word/2006/wordml" xmlns:wps="http://schemas.microsoft.com/office/word/2010/wordprocessingShape" mc:Ignorable="w14 wp14"/>
 </file>
 
 <file path=word/glossary/fontTable.xml><?xml version="1.0" encoding="utf-8"?>
@@ -4267,9 +4765,8 @@
     <w:panose1 w:val="020B0604030504040204"/>
     <w:charset w:val="00"/>
     <w:family w:val="swiss"/>
-    <w:notTrueType/>
     <w:pitch w:val="variable"/>
-    <w:sig w:usb0="00000003" w:usb1="00000000" w:usb2="00000000" w:usb3="00000000" w:csb0="00000001" w:csb1="00000000"/>
+    <w:sig w:usb0="E1002EFF" w:usb1="C000605B" w:usb2="00000029" w:usb3="00000000" w:csb0="000101FF" w:csb1="00000000"/>
   </w:font>
   <w:font w:name="Verdana">
     <w:panose1 w:val="020B0604030504040204"/>
@@ -4304,6 +4801,7 @@
     <w:rsidRoot w:val="009C0ED1"/>
     <w:rsid w:val="001C0CD3"/>
     <w:rsid w:val="004D47B9"/>
+    <w:rsid w:val="005E5D86"/>
     <w:rsid w:val="0060704E"/>
     <w:rsid w:val="006910F4"/>
     <w:rsid w:val="009C0ED1"/>
@@ -5055,7 +5553,7 @@
 </file>
 
 <file path=customXml/itemProps1.xml><?xml version="1.0" encoding="utf-8"?>
-<ds:datastoreItem xmlns:ds="http://schemas.openxmlformats.org/officeDocument/2006/customXml" ds:itemID="{E16B45F7-8D91-432F-BF5F-1A67E462551D}">
+<ds:datastoreItem xmlns:ds="http://schemas.openxmlformats.org/officeDocument/2006/customXml" ds:itemID="{39FC2225-4C63-481B-A3BA-44615EA00309}">
   <ds:schemaRefs>
     <ds:schemaRef ds:uri="http://schemas.openxmlformats.org/officeDocument/2006/bibliography"/>
   </ds:schemaRefs>

</xml_diff>